<commit_message>
Cambio carpeta editora digital espe
</commit_message>
<xml_diff>
--- a/fuentes/contenidos/grado06/guion07/Editora digital Espe/CN_06_07_CO Los Ecosistemas, componentes y funcionamiento/Recursos CN_06_07_CO/Borrador CN_06_07_CO_REC10.docx
+++ b/fuentes/contenidos/grado06/guion07/Editora digital Espe/CN_06_07_CO Los Ecosistemas, componentes y funcionamiento/Recursos CN_06_07_CO/Borrador CN_06_07_CO_REC10.docx
@@ -493,7 +493,7 @@
           <w:rFonts w:ascii="Arial" w:hAnsi="Arial" w:cs="Arial"/>
           <w:lang w:val="es-ES_tradnl"/>
         </w:rPr>
-        <w:t xml:space="preserve"> 87678442</w:t>
+        <w:t>87678442</w:t>
       </w:r>
       <w:bookmarkStart w:id="0" w:name="_GoBack"/>
       <w:bookmarkEnd w:id="0"/>
@@ -528,7 +528,7 @@
         </w:rPr>
         <w:drawing>
           <wp:inline distT="0" distB="0" distL="0" distR="0">
-            <wp:extent cx="1790700" cy="1273387"/>
+            <wp:extent cx="2724150" cy="1937175"/>
             <wp:effectExtent l="0" t="0" r="0" b="0"/>
             <wp:docPr id="3" name="Imagen 3" descr="http://thumb7.shutterstock.com/display_pic_with_logo/752377/752377,1319946151,1/stock-photo-beneath-the-asphalt-layer-of-soil-beneath-the-asphalt-road-87678442.jpg">
               <a:hlinkClick xmlns:a="http://schemas.openxmlformats.org/drawingml/2006/main" r:id="rId6"/>
@@ -563,7 +563,7 @@
                   <pic:spPr bwMode="auto">
                     <a:xfrm>
                       <a:off x="0" y="0"/>
-                      <a:ext cx="1797182" cy="1277997"/>
+                      <a:ext cx="2744050" cy="1951326"/>
                     </a:xfrm>
                     <a:prstGeom prst="rect">
                       <a:avLst/>
@@ -686,7 +686,6 @@
           <w:szCs w:val="18"/>
           <w:lang w:val="es-CO" w:eastAsia="es-CO" w:bidi="he-IL"/>
         </w:rPr>
-        <w:lastRenderedPageBreak/>
         <w:drawing>
           <wp:inline distT="0" distB="0" distL="0" distR="0">
             <wp:extent cx="2066925" cy="1628343"/>
@@ -1285,7 +1284,6 @@
           <w:rFonts w:ascii="Arial" w:hAnsi="Arial" w:cs="Arial"/>
           <w:lang w:val="es-ES_tradnl"/>
         </w:rPr>
-        <w:lastRenderedPageBreak/>
         <w:t xml:space="preserve">Imagen </w:t>
       </w:r>
       <w:r>
@@ -5841,7 +5839,7 @@
 </file>
 
 <file path=customXml/itemProps1.xml><?xml version="1.0" encoding="utf-8"?>
-<ds:datastoreItem xmlns:ds="http://schemas.openxmlformats.org/officeDocument/2006/customXml" ds:itemID="{D48717F6-6206-4222-BFBA-917B3CC1413E}">
+<ds:datastoreItem xmlns:ds="http://schemas.openxmlformats.org/officeDocument/2006/customXml" ds:itemID="{83524AEA-429B-4678-A712-3EABBDCDAE62}">
   <ds:schemaRefs>
     <ds:schemaRef ds:uri="http://schemas.openxmlformats.org/officeDocument/2006/bibliography"/>
   </ds:schemaRefs>

</xml_diff>